<commit_message>
UPADTE soft => Moteur = Creation bibliotèque UPDATE doc => Wiichuk adapter
</commit_message>
<xml_diff>
--- a/ quadcopter-mbed --username SardinOo@gmail.com/doc/Matériel .docx
+++ b/ quadcopter-mbed --username SardinOo@gmail.com/doc/Matériel .docx
@@ -292,37 +292,65 @@
               <w:right w:val="single" w:sz="12" w:space="0" w:color="auto"/>
             </w:tcBorders>
           </w:tcPr>
-          <w:p/>
-        </w:tc>
-        <w:tc>
-          <w:tcPr>
-            <w:tcW w:w="2303" w:type="dxa"/>
-            <w:tcBorders>
-              <w:left w:val="single" w:sz="12" w:space="0" w:color="auto"/>
-              <w:right w:val="single" w:sz="12" w:space="0" w:color="auto"/>
-            </w:tcBorders>
-          </w:tcPr>
-          <w:p/>
-        </w:tc>
-        <w:tc>
-          <w:tcPr>
-            <w:tcW w:w="2303" w:type="dxa"/>
-            <w:tcBorders>
-              <w:left w:val="single" w:sz="12" w:space="0" w:color="auto"/>
-              <w:right w:val="single" w:sz="12" w:space="0" w:color="auto"/>
-            </w:tcBorders>
-          </w:tcPr>
-          <w:p/>
-        </w:tc>
-        <w:tc>
-          <w:tcPr>
-            <w:tcW w:w="2303" w:type="dxa"/>
-            <w:tcBorders>
-              <w:left w:val="single" w:sz="12" w:space="0" w:color="auto"/>
-              <w:right w:val="single" w:sz="12" w:space="0" w:color="auto"/>
-            </w:tcBorders>
-          </w:tcPr>
-          <w:p/>
+          <w:p>
+            <w:r>
+              <w:t xml:space="preserve">PCB </w:t>
+            </w:r>
+            <w:proofErr w:type="spellStart"/>
+            <w:r>
+              <w:t>Nunchuk</w:t>
+            </w:r>
+            <w:proofErr w:type="spellEnd"/>
+          </w:p>
+        </w:tc>
+        <w:tc>
+          <w:tcPr>
+            <w:tcW w:w="2303" w:type="dxa"/>
+            <w:tcBorders>
+              <w:left w:val="single" w:sz="12" w:space="0" w:color="auto"/>
+              <w:right w:val="single" w:sz="12" w:space="0" w:color="auto"/>
+            </w:tcBorders>
+          </w:tcPr>
+          <w:p>
+            <w:proofErr w:type="spellStart"/>
+            <w:r>
+              <w:t>Sparkfun</w:t>
+            </w:r>
+            <w:proofErr w:type="spellEnd"/>
+          </w:p>
+        </w:tc>
+        <w:tc>
+          <w:tcPr>
+            <w:tcW w:w="2303" w:type="dxa"/>
+            <w:tcBorders>
+              <w:left w:val="single" w:sz="12" w:space="0" w:color="auto"/>
+              <w:right w:val="single" w:sz="12" w:space="0" w:color="auto"/>
+            </w:tcBorders>
+          </w:tcPr>
+          <w:p>
+            <w:proofErr w:type="spellStart"/>
+            <w:r>
+              <w:t>WiiChuk</w:t>
+            </w:r>
+            <w:proofErr w:type="spellEnd"/>
+            <w:r>
+              <w:t xml:space="preserve"> Adapter x 2</w:t>
+            </w:r>
+          </w:p>
+        </w:tc>
+        <w:tc>
+          <w:tcPr>
+            <w:tcW w:w="2303" w:type="dxa"/>
+            <w:tcBorders>
+              <w:left w:val="single" w:sz="12" w:space="0" w:color="auto"/>
+              <w:right w:val="single" w:sz="12" w:space="0" w:color="auto"/>
+            </w:tcBorders>
+          </w:tcPr>
+          <w:p>
+            <w:r>
+              <w:t>9€</w:t>
+            </w:r>
+          </w:p>
         </w:tc>
       </w:tr>
       <w:tr>

</xml_diff>

<commit_message>
Modélisation photoshop + solidworks en cours
</commit_message>
<xml_diff>
--- a/ quadcopter-mbed --username SardinOo@gmail.com/doc/Matériel .docx
+++ b/ quadcopter-mbed --username SardinOo@gmail.com/doc/Matériel .docx
@@ -12,7 +12,7 @@
         <w:gridCol w:w="2303"/>
         <w:gridCol w:w="2303"/>
         <w:gridCol w:w="2303"/>
-        <w:gridCol w:w="2303"/>
+        <w:gridCol w:w="2363"/>
       </w:tblGrid>
       <w:tr>
         <w:tc>
@@ -98,7 +98,7 @@
         </w:tc>
         <w:tc>
           <w:tcPr>
-            <w:tcW w:w="2303" w:type="dxa"/>
+            <w:tcW w:w="2363" w:type="dxa"/>
             <w:tcBorders>
               <w:top w:val="single" w:sz="12" w:space="0" w:color="auto"/>
               <w:left w:val="single" w:sz="12" w:space="0" w:color="auto"/>
@@ -179,7 +179,7 @@
         </w:tc>
         <w:tc>
           <w:tcPr>
-            <w:tcW w:w="2303" w:type="dxa"/>
+            <w:tcW w:w="2363" w:type="dxa"/>
             <w:tcBorders>
               <w:top w:val="single" w:sz="12" w:space="0" w:color="auto"/>
               <w:left w:val="single" w:sz="12" w:space="0" w:color="auto"/>
@@ -270,7 +270,7 @@
         </w:tc>
         <w:tc>
           <w:tcPr>
-            <w:tcW w:w="2303" w:type="dxa"/>
+            <w:tcW w:w="2363" w:type="dxa"/>
             <w:tcBorders>
               <w:left w:val="single" w:sz="12" w:space="0" w:color="auto"/>
               <w:right w:val="single" w:sz="12" w:space="0" w:color="auto"/>
@@ -340,7 +340,7 @@
         </w:tc>
         <w:tc>
           <w:tcPr>
-            <w:tcW w:w="2303" w:type="dxa"/>
+            <w:tcW w:w="2363" w:type="dxa"/>
             <w:tcBorders>
               <w:left w:val="single" w:sz="12" w:space="0" w:color="auto"/>
               <w:right w:val="single" w:sz="12" w:space="0" w:color="auto"/>
@@ -349,6 +349,9 @@
           <w:p>
             <w:r>
               <w:t>9€</w:t>
+            </w:r>
+            <w:r>
+              <w:t xml:space="preserve"> </w:t>
             </w:r>
           </w:p>
         </w:tc>
@@ -386,7 +389,7 @@
         </w:tc>
         <w:tc>
           <w:tcPr>
-            <w:tcW w:w="2303" w:type="dxa"/>
+            <w:tcW w:w="2363" w:type="dxa"/>
             <w:tcBorders>
               <w:left w:val="single" w:sz="12" w:space="0" w:color="auto"/>
               <w:right w:val="single" w:sz="12" w:space="0" w:color="auto"/>
@@ -428,7 +431,7 @@
         </w:tc>
         <w:tc>
           <w:tcPr>
-            <w:tcW w:w="2303" w:type="dxa"/>
+            <w:tcW w:w="2363" w:type="dxa"/>
             <w:tcBorders>
               <w:left w:val="single" w:sz="12" w:space="0" w:color="auto"/>
               <w:right w:val="single" w:sz="12" w:space="0" w:color="auto"/>
@@ -470,7 +473,7 @@
         </w:tc>
         <w:tc>
           <w:tcPr>
-            <w:tcW w:w="2303" w:type="dxa"/>
+            <w:tcW w:w="2363" w:type="dxa"/>
             <w:tcBorders>
               <w:left w:val="single" w:sz="12" w:space="0" w:color="auto"/>
               <w:right w:val="single" w:sz="12" w:space="0" w:color="auto"/>
@@ -515,7 +518,7 @@
         </w:tc>
         <w:tc>
           <w:tcPr>
-            <w:tcW w:w="2303" w:type="dxa"/>
+            <w:tcW w:w="2363" w:type="dxa"/>
             <w:tcBorders>
               <w:left w:val="single" w:sz="12" w:space="0" w:color="auto"/>
               <w:bottom w:val="single" w:sz="12" w:space="0" w:color="auto"/>

</xml_diff>